<commit_message>
Fixed links in "About" window
</commit_message>
<xml_diff>
--- a/Інструкція.docx
+++ b/Інструкція.docx
@@ -7802,266 +7802,264 @@
         </w:rPr>
         <w:t>якщо не знайдено записів оцінок, або всі - нулі</w:t>
       </w:r>
-      <w:bookmarkStart w:id="17" w:name="_GoBack"/>
+      <w:r>
+        <w:rPr>
+          <w:rFonts w:cs="Times New Roman"/>
+          <w:sz w:val="24"/>
+          <w:szCs w:val="24"/>
+        </w:rPr>
+        <w:t xml:space="preserve">), кількість </w:t>
+      </w:r>
+      <w:proofErr w:type="spellStart"/>
+      <w:r>
+        <w:rPr>
+          <w:rFonts w:cs="Times New Roman"/>
+          <w:sz w:val="24"/>
+          <w:szCs w:val="24"/>
+        </w:rPr>
+        <w:t>присутностей</w:t>
+      </w:r>
+      <w:proofErr w:type="spellEnd"/>
+      <w:r>
+        <w:rPr>
+          <w:rFonts w:cs="Times New Roman"/>
+          <w:sz w:val="24"/>
+          <w:szCs w:val="24"/>
+        </w:rPr>
+        <w:t xml:space="preserve"> та </w:t>
+      </w:r>
+      <w:proofErr w:type="spellStart"/>
+      <w:r>
+        <w:rPr>
+          <w:rFonts w:cs="Times New Roman"/>
+          <w:sz w:val="24"/>
+          <w:szCs w:val="24"/>
+        </w:rPr>
+        <w:t>відсутностей</w:t>
+      </w:r>
+      <w:proofErr w:type="spellEnd"/>
+      <w:r>
+        <w:rPr>
+          <w:rFonts w:cs="Times New Roman"/>
+          <w:sz w:val="24"/>
+          <w:szCs w:val="24"/>
+        </w:rPr>
+        <w:t xml:space="preserve"> у вибраній групі (у всіх групах, якщо вибрано в списку №2 варіант «&lt;Всі&gt;») за вибраний період (або за весь період, якщо відзначено прапорець №4).</w:t>
+      </w:r>
+    </w:p>
+    <w:p>
+      <w:pPr>
+        <w:ind w:firstLine="851"/>
+        <w:rPr>
+          <w:rFonts w:cs="Times New Roman"/>
+          <w:sz w:val="24"/>
+          <w:szCs w:val="24"/>
+        </w:rPr>
+      </w:pPr>
+      <w:r>
+        <w:rPr>
+          <w:rFonts w:cs="Times New Roman"/>
+          <w:sz w:val="24"/>
+          <w:szCs w:val="24"/>
+        </w:rPr>
+        <w:t>Якщо прапорець №4 відмічено, то статистика буде показуватися по всьому часу.</w:t>
+      </w:r>
+    </w:p>
+    <w:p>
+      <w:pPr>
+        <w:ind w:firstLine="851"/>
+        <w:rPr>
+          <w:rFonts w:cs="Times New Roman"/>
+          <w:sz w:val="24"/>
+          <w:szCs w:val="24"/>
+        </w:rPr>
+      </w:pPr>
+      <w:r>
+        <w:rPr>
+          <w:rFonts w:cs="Times New Roman"/>
+          <w:sz w:val="24"/>
+          <w:szCs w:val="24"/>
+        </w:rPr>
+        <w:t xml:space="preserve">Якщо прапорець №4 НЕ відмічено, то буде братися відрізок між датами, обраними в </w:t>
+      </w:r>
+      <w:proofErr w:type="spellStart"/>
+      <w:r>
+        <w:rPr>
+          <w:rFonts w:cs="Times New Roman"/>
+          <w:sz w:val="24"/>
+          <w:szCs w:val="24"/>
+        </w:rPr>
+        <w:t>вибирачах</w:t>
+      </w:r>
+      <w:proofErr w:type="spellEnd"/>
+      <w:r>
+        <w:rPr>
+          <w:rFonts w:cs="Times New Roman"/>
+          <w:sz w:val="24"/>
+          <w:szCs w:val="24"/>
+        </w:rPr>
+        <w:t xml:space="preserve"> дат №5 та №6 відповідно. Тобто, беруться до уваги тільки записи, зроблені пізніше дати в №5 і раніше дати в №6.</w:t>
+      </w:r>
+    </w:p>
+    <w:p>
+      <w:pPr>
+        <w:ind w:firstLine="851"/>
+        <w:rPr>
+          <w:rFonts w:cs="Times New Roman"/>
+          <w:sz w:val="24"/>
+          <w:szCs w:val="24"/>
+        </w:rPr>
+      </w:pPr>
+      <w:r>
+        <w:rPr>
+          <w:rFonts w:cs="Times New Roman"/>
+          <w:sz w:val="24"/>
+          <w:szCs w:val="24"/>
+        </w:rPr>
+        <w:t>Кнопка «Показати», №7 оновлює поле статистики №3 та графіки №8 та №9.</w:t>
+      </w:r>
+    </w:p>
+    <w:p>
+      <w:pPr>
+        <w:ind w:firstLine="851"/>
+        <w:rPr>
+          <w:rFonts w:cs="Times New Roman"/>
+          <w:sz w:val="24"/>
+          <w:szCs w:val="24"/>
+        </w:rPr>
+      </w:pPr>
+      <w:r>
+        <w:rPr>
+          <w:rFonts w:cs="Times New Roman"/>
+          <w:sz w:val="24"/>
+          <w:szCs w:val="24"/>
+        </w:rPr>
+        <w:t>Графік №8 – це лінійний графік оцінок учня. Кожна лінія – дані з певної групи (лінія одна, якщо обрано певну групу, декілька, якщо учень є в кількох групах і обрано в списку №2 варіант «&lt;Всі&gt;»). Кожна точка лінії – певний запис (в який день яку оцінку учень отримав). По осі абсцис (вісь X) знаходяться дати. По осі ординат (вісь Y) знаходяться оцінки.</w:t>
+      </w:r>
+    </w:p>
+    <w:p>
+      <w:pPr>
+        <w:ind w:firstLine="851"/>
+        <w:rPr>
+          <w:rFonts w:cs="Times New Roman"/>
+          <w:sz w:val="24"/>
+          <w:szCs w:val="24"/>
+        </w:rPr>
+      </w:pPr>
+      <w:r>
+        <w:rPr>
+          <w:rFonts w:cs="Times New Roman"/>
+          <w:sz w:val="24"/>
+          <w:szCs w:val="24"/>
+        </w:rPr>
+        <w:t xml:space="preserve">Графік №9 – це графік </w:t>
+      </w:r>
+      <w:proofErr w:type="spellStart"/>
+      <w:r>
+        <w:rPr>
+          <w:rFonts w:cs="Times New Roman"/>
+          <w:sz w:val="24"/>
+          <w:szCs w:val="24"/>
+        </w:rPr>
+        <w:t>присутностей</w:t>
+      </w:r>
+      <w:proofErr w:type="spellEnd"/>
+      <w:r>
+        <w:rPr>
+          <w:rFonts w:cs="Times New Roman"/>
+          <w:sz w:val="24"/>
+          <w:szCs w:val="24"/>
+        </w:rPr>
+        <w:t>. Якщо в списку №2 вибрано варіант «&lt;Всі&gt;», то графік – складаний стовпчиковий. Кожен стовпчик – дані по певній групі. Нижня частина стовпчика – присутності, верхня – відсутності. По осі абсцис (вісь X) знаходяться групи. По осі ординат (вісь Y) знаходяться кількіст</w:t>
+      </w:r>
+      <w:r>
+        <w:rPr>
+          <w:rFonts w:cs="Times New Roman"/>
+          <w:sz w:val="24"/>
+          <w:szCs w:val="24"/>
+        </w:rPr>
+        <w:t>ь</w:t>
+      </w:r>
+      <w:r>
+        <w:rPr>
+          <w:rFonts w:cs="Times New Roman"/>
+          <w:sz w:val="24"/>
+          <w:szCs w:val="24"/>
+        </w:rPr>
+        <w:t xml:space="preserve">. Якщо ж в списку №2 вибрано певну групу, то графік №9 – кругова діаграма з 2 компонентів: </w:t>
+      </w:r>
+      <w:r>
+        <w:rPr>
+          <w:rFonts w:cs="Times New Roman"/>
+          <w:sz w:val="24"/>
+          <w:szCs w:val="24"/>
+        </w:rPr>
+        <w:t xml:space="preserve">кількостей </w:t>
+      </w:r>
+      <w:proofErr w:type="spellStart"/>
+      <w:r>
+        <w:rPr>
+          <w:rFonts w:cs="Times New Roman"/>
+          <w:sz w:val="24"/>
+          <w:szCs w:val="24"/>
+        </w:rPr>
+        <w:t>присутностей</w:t>
+      </w:r>
+      <w:proofErr w:type="spellEnd"/>
+      <w:r>
+        <w:rPr>
+          <w:rFonts w:cs="Times New Roman"/>
+          <w:sz w:val="24"/>
+          <w:szCs w:val="24"/>
+        </w:rPr>
+        <w:t xml:space="preserve"> та </w:t>
+      </w:r>
+      <w:proofErr w:type="spellStart"/>
+      <w:r>
+        <w:rPr>
+          <w:rFonts w:cs="Times New Roman"/>
+          <w:sz w:val="24"/>
+          <w:szCs w:val="24"/>
+        </w:rPr>
+        <w:t>відсут</w:t>
+      </w:r>
+      <w:r>
+        <w:rPr>
+          <w:rFonts w:cs="Times New Roman"/>
+          <w:sz w:val="24"/>
+          <w:szCs w:val="24"/>
+        </w:rPr>
+        <w:t>ностей</w:t>
+      </w:r>
+      <w:proofErr w:type="spellEnd"/>
+      <w:r>
+        <w:rPr>
+          <w:rFonts w:cs="Times New Roman"/>
+          <w:sz w:val="24"/>
+          <w:szCs w:val="24"/>
+        </w:rPr>
+        <w:t>.</w:t>
+      </w:r>
+    </w:p>
+    <w:p>
+      <w:pPr>
+        <w:ind w:firstLine="851"/>
+        <w:rPr>
+          <w:rFonts w:cs="Times New Roman"/>
+          <w:sz w:val="24"/>
+          <w:szCs w:val="24"/>
+        </w:rPr>
+      </w:pPr>
+    </w:p>
+    <w:p>
+      <w:pPr>
+        <w:pStyle w:val="2"/>
+      </w:pPr>
+      <w:bookmarkStart w:id="17" w:name="_Toc509779899"/>
+      <w:r>
+        <w:t>4.2. Вікно управління файлами бази даних</w:t>
+      </w:r>
       <w:bookmarkEnd w:id="17"/>
-      <w:r>
-        <w:rPr>
-          <w:rFonts w:cs="Times New Roman"/>
-          <w:sz w:val="24"/>
-          <w:szCs w:val="24"/>
-        </w:rPr>
-        <w:t xml:space="preserve">), кількість </w:t>
-      </w:r>
-      <w:proofErr w:type="spellStart"/>
-      <w:r>
-        <w:rPr>
-          <w:rFonts w:cs="Times New Roman"/>
-          <w:sz w:val="24"/>
-          <w:szCs w:val="24"/>
-        </w:rPr>
-        <w:t>присутностей</w:t>
-      </w:r>
-      <w:proofErr w:type="spellEnd"/>
-      <w:r>
-        <w:rPr>
-          <w:rFonts w:cs="Times New Roman"/>
-          <w:sz w:val="24"/>
-          <w:szCs w:val="24"/>
-        </w:rPr>
-        <w:t xml:space="preserve"> та </w:t>
-      </w:r>
-      <w:proofErr w:type="spellStart"/>
-      <w:r>
-        <w:rPr>
-          <w:rFonts w:cs="Times New Roman"/>
-          <w:sz w:val="24"/>
-          <w:szCs w:val="24"/>
-        </w:rPr>
-        <w:t>відсутностей</w:t>
-      </w:r>
-      <w:proofErr w:type="spellEnd"/>
-      <w:r>
-        <w:rPr>
-          <w:rFonts w:cs="Times New Roman"/>
-          <w:sz w:val="24"/>
-          <w:szCs w:val="24"/>
-        </w:rPr>
-        <w:t xml:space="preserve"> у вибраній групі (у всіх групах, якщо вибрано в списку №2 варіант «&lt;Всі&gt;») за вибраний період (або за весь період, якщо відзначено прапорець №4).</w:t>
-      </w:r>
-    </w:p>
-    <w:p>
-      <w:pPr>
-        <w:ind w:firstLine="851"/>
-        <w:rPr>
-          <w:rFonts w:cs="Times New Roman"/>
-          <w:sz w:val="24"/>
-          <w:szCs w:val="24"/>
-        </w:rPr>
-      </w:pPr>
-      <w:r>
-        <w:rPr>
-          <w:rFonts w:cs="Times New Roman"/>
-          <w:sz w:val="24"/>
-          <w:szCs w:val="24"/>
-        </w:rPr>
-        <w:t>Якщо прапорець №4 відмічено, то статистика буде показуватися по всьому часу.</w:t>
-      </w:r>
-    </w:p>
-    <w:p>
-      <w:pPr>
-        <w:ind w:firstLine="851"/>
-        <w:rPr>
-          <w:rFonts w:cs="Times New Roman"/>
-          <w:sz w:val="24"/>
-          <w:szCs w:val="24"/>
-        </w:rPr>
-      </w:pPr>
-      <w:r>
-        <w:rPr>
-          <w:rFonts w:cs="Times New Roman"/>
-          <w:sz w:val="24"/>
-          <w:szCs w:val="24"/>
-        </w:rPr>
-        <w:t xml:space="preserve">Якщо прапорець №4 НЕ відмічено, то буде братися відрізок між датами, обраними в </w:t>
-      </w:r>
-      <w:proofErr w:type="spellStart"/>
-      <w:r>
-        <w:rPr>
-          <w:rFonts w:cs="Times New Roman"/>
-          <w:sz w:val="24"/>
-          <w:szCs w:val="24"/>
-        </w:rPr>
-        <w:t>вибирачах</w:t>
-      </w:r>
-      <w:proofErr w:type="spellEnd"/>
-      <w:r>
-        <w:rPr>
-          <w:rFonts w:cs="Times New Roman"/>
-          <w:sz w:val="24"/>
-          <w:szCs w:val="24"/>
-        </w:rPr>
-        <w:t xml:space="preserve"> дат №5 та №6 відповідно. Тобто, беруться до уваги тільки записи, зроблені пізніше дати в №5 і раніше дати в №6.</w:t>
-      </w:r>
-    </w:p>
-    <w:p>
-      <w:pPr>
-        <w:ind w:firstLine="851"/>
-        <w:rPr>
-          <w:rFonts w:cs="Times New Roman"/>
-          <w:sz w:val="24"/>
-          <w:szCs w:val="24"/>
-        </w:rPr>
-      </w:pPr>
-      <w:r>
-        <w:rPr>
-          <w:rFonts w:cs="Times New Roman"/>
-          <w:sz w:val="24"/>
-          <w:szCs w:val="24"/>
-        </w:rPr>
-        <w:t>Кнопка «Показати», №7 оновлює поле статистики №3 та графіки №8 та №9.</w:t>
-      </w:r>
-    </w:p>
-    <w:p>
-      <w:pPr>
-        <w:ind w:firstLine="851"/>
-        <w:rPr>
-          <w:rFonts w:cs="Times New Roman"/>
-          <w:sz w:val="24"/>
-          <w:szCs w:val="24"/>
-        </w:rPr>
-      </w:pPr>
-      <w:r>
-        <w:rPr>
-          <w:rFonts w:cs="Times New Roman"/>
-          <w:sz w:val="24"/>
-          <w:szCs w:val="24"/>
-        </w:rPr>
-        <w:t>Графік №8 – це лінійний графік оцінок учня. Кожна лінія – дані з певної групи (лінія одна, якщо обрано певну групу, декілька, якщо учень є в кількох групах і обрано в списку №2 варіант «&lt;Всі&gt;»). Кожна точка лінії – певний запис (в який день яку оцінку учень отримав). По осі абсцис (вісь X) знаходяться дати. По осі ординат (вісь Y) знаходяться оцінки.</w:t>
-      </w:r>
-    </w:p>
-    <w:p>
-      <w:pPr>
-        <w:ind w:firstLine="851"/>
-        <w:rPr>
-          <w:rFonts w:cs="Times New Roman"/>
-          <w:sz w:val="24"/>
-          <w:szCs w:val="24"/>
-        </w:rPr>
-      </w:pPr>
-      <w:r>
-        <w:rPr>
-          <w:rFonts w:cs="Times New Roman"/>
-          <w:sz w:val="24"/>
-          <w:szCs w:val="24"/>
-        </w:rPr>
-        <w:t xml:space="preserve">Графік №9 – це графік </w:t>
-      </w:r>
-      <w:proofErr w:type="spellStart"/>
-      <w:r>
-        <w:rPr>
-          <w:rFonts w:cs="Times New Roman"/>
-          <w:sz w:val="24"/>
-          <w:szCs w:val="24"/>
-        </w:rPr>
-        <w:t>присутностей</w:t>
-      </w:r>
-      <w:proofErr w:type="spellEnd"/>
-      <w:r>
-        <w:rPr>
-          <w:rFonts w:cs="Times New Roman"/>
-          <w:sz w:val="24"/>
-          <w:szCs w:val="24"/>
-        </w:rPr>
-        <w:t>. Якщо в списку №2 вибрано варіант «&lt;Всі&gt;», то графік – складаний стовпчиковий. Кожен стовпчик – дані по певній групі. Нижня частина стовпчика – присутності, верхня – відсутності. По осі абсцис (вісь X) знаходяться групи. По осі ординат (вісь Y) знаходяться кількіст</w:t>
-      </w:r>
-      <w:r>
-        <w:rPr>
-          <w:rFonts w:cs="Times New Roman"/>
-          <w:sz w:val="24"/>
-          <w:szCs w:val="24"/>
-        </w:rPr>
-        <w:t>ь</w:t>
-      </w:r>
-      <w:r>
-        <w:rPr>
-          <w:rFonts w:cs="Times New Roman"/>
-          <w:sz w:val="24"/>
-          <w:szCs w:val="24"/>
-        </w:rPr>
-        <w:t xml:space="preserve">. Якщо ж в списку №2 вибрано певну групу, то графік №9 – кругова діаграма з 2 компонентів: </w:t>
-      </w:r>
-      <w:r>
-        <w:rPr>
-          <w:rFonts w:cs="Times New Roman"/>
-          <w:sz w:val="24"/>
-          <w:szCs w:val="24"/>
-        </w:rPr>
-        <w:t xml:space="preserve">кількостей </w:t>
-      </w:r>
-      <w:proofErr w:type="spellStart"/>
-      <w:r>
-        <w:rPr>
-          <w:rFonts w:cs="Times New Roman"/>
-          <w:sz w:val="24"/>
-          <w:szCs w:val="24"/>
-        </w:rPr>
-        <w:t>присутностей</w:t>
-      </w:r>
-      <w:proofErr w:type="spellEnd"/>
-      <w:r>
-        <w:rPr>
-          <w:rFonts w:cs="Times New Roman"/>
-          <w:sz w:val="24"/>
-          <w:szCs w:val="24"/>
-        </w:rPr>
-        <w:t xml:space="preserve"> та </w:t>
-      </w:r>
-      <w:proofErr w:type="spellStart"/>
-      <w:r>
-        <w:rPr>
-          <w:rFonts w:cs="Times New Roman"/>
-          <w:sz w:val="24"/>
-          <w:szCs w:val="24"/>
-        </w:rPr>
-        <w:t>відсут</w:t>
-      </w:r>
-      <w:r>
-        <w:rPr>
-          <w:rFonts w:cs="Times New Roman"/>
-          <w:sz w:val="24"/>
-          <w:szCs w:val="24"/>
-        </w:rPr>
-        <w:t>ностей</w:t>
-      </w:r>
-      <w:proofErr w:type="spellEnd"/>
-      <w:r>
-        <w:rPr>
-          <w:rFonts w:cs="Times New Roman"/>
-          <w:sz w:val="24"/>
-          <w:szCs w:val="24"/>
-        </w:rPr>
-        <w:t>.</w:t>
-      </w:r>
-    </w:p>
-    <w:p>
-      <w:pPr>
-        <w:ind w:firstLine="851"/>
-        <w:rPr>
-          <w:rFonts w:cs="Times New Roman"/>
-          <w:sz w:val="24"/>
-          <w:szCs w:val="24"/>
-        </w:rPr>
-      </w:pPr>
-    </w:p>
-    <w:p>
-      <w:pPr>
-        <w:pStyle w:val="2"/>
-      </w:pPr>
-      <w:bookmarkStart w:id="18" w:name="_Toc509779899"/>
-      <w:r>
-        <w:t>4.2. Вікно управління файлами бази даних</w:t>
-      </w:r>
-      <w:bookmarkEnd w:id="18"/>
     </w:p>
     <w:p>
       <w:pPr>
@@ -8515,11 +8513,11 @@
       <w:pPr>
         <w:pStyle w:val="2"/>
       </w:pPr>
-      <w:bookmarkStart w:id="19" w:name="_Toc509779900"/>
+      <w:bookmarkStart w:id="18" w:name="_Toc509779900"/>
       <w:r>
         <w:t>4.3. Вікно інформації про програму</w:t>
       </w:r>
-      <w:bookmarkEnd w:id="19"/>
+      <w:bookmarkEnd w:id="18"/>
     </w:p>
     <w:p>
       <w:pPr>
@@ -8565,10 +8563,10 @@
         </w:rPr>
         <w:lastRenderedPageBreak/>
         <w:drawing>
-          <wp:inline distT="0" distB="0" distL="0" distR="0" wp14:anchorId="1F37559C" wp14:editId="28DBF97F">
-            <wp:extent cx="3268980" cy="5326380"/>
-            <wp:effectExtent l="0" t="0" r="7620" b="7620"/>
-            <wp:docPr id="25" name="Рисунок 25"/>
+          <wp:inline distT="0" distB="0" distL="0" distR="0" wp14:anchorId="768487BF" wp14:editId="43986B6B">
+            <wp:extent cx="3268980" cy="5532120"/>
+            <wp:effectExtent l="0" t="0" r="7620" b="0"/>
+            <wp:docPr id="6" name="Рисунок 6"/>
             <wp:cNvGraphicFramePr>
               <a:graphicFrameLocks xmlns:a="http://schemas.openxmlformats.org/drawingml/2006/main" noChangeAspect="1"/>
             </wp:cNvGraphicFramePr>
@@ -8588,7 +8586,7 @@
                   <pic:spPr>
                     <a:xfrm>
                       <a:off x="0" y="0"/>
-                      <a:ext cx="3268980" cy="5326380"/>
+                      <a:ext cx="3268980" cy="5532120"/>
                     </a:xfrm>
                     <a:prstGeom prst="rect">
                       <a:avLst/>
@@ -8652,7 +8650,23 @@
           <w:sz w:val="24"/>
           <w:szCs w:val="24"/>
         </w:rPr>
-        <w:t xml:space="preserve">Вікно інформації про програму містить інформацію про розробника, замовника, версію, посилання на сторінку </w:t>
+        <w:t>Вікно інформації про програму містить інформацію про розробника, замовника, версію, посилання на</w:t>
+      </w:r>
+      <w:r>
+        <w:rPr>
+          <w:rFonts w:cs="Times New Roman"/>
+          <w:sz w:val="24"/>
+          <w:szCs w:val="24"/>
+        </w:rPr>
+        <w:t xml:space="preserve"> сторінку замовника та</w:t>
+      </w:r>
+      <w:r>
+        <w:rPr>
+          <w:rFonts w:cs="Times New Roman"/>
+          <w:sz w:val="24"/>
+          <w:szCs w:val="24"/>
+        </w:rPr>
+        <w:t xml:space="preserve"> сторінку </w:t>
       </w:r>
       <w:proofErr w:type="spellStart"/>
       <w:r>
@@ -8688,8 +8702,26 @@
           <w:sz w:val="24"/>
           <w:szCs w:val="24"/>
         </w:rPr>
-        <w:t xml:space="preserve"> та QR-код на дану сторінку.</w:t>
-      </w:r>
+        <w:t xml:space="preserve"> </w:t>
+      </w:r>
+      <w:r>
+        <w:rPr>
+          <w:rFonts w:cs="Times New Roman"/>
+          <w:sz w:val="24"/>
+          <w:szCs w:val="24"/>
+        </w:rPr>
+        <w:t>і</w:t>
+      </w:r>
+      <w:r>
+        <w:rPr>
+          <w:rFonts w:cs="Times New Roman"/>
+          <w:sz w:val="24"/>
+          <w:szCs w:val="24"/>
+        </w:rPr>
+        <w:t xml:space="preserve"> QR-код на дану сторінку.</w:t>
+      </w:r>
+      <w:bookmarkStart w:id="19" w:name="_GoBack"/>
+      <w:bookmarkEnd w:id="19"/>
     </w:p>
     <w:sectPr>
       <w:pgSz w:w="11906" w:h="16838"/>
@@ -10115,7 +10147,7 @@
 </file>
 
 <file path=customXml/itemProps1.xml><?xml version="1.0" encoding="utf-8"?>
-<ds:datastoreItem xmlns:ds="http://schemas.openxmlformats.org/officeDocument/2006/customXml" ds:itemID="{5F1B42A9-7CEF-46BC-8224-A6D791676D22}">
+<ds:datastoreItem xmlns:ds="http://schemas.openxmlformats.org/officeDocument/2006/customXml" ds:itemID="{95A93EF4-C722-4561-B193-4F9A8C91D681}">
   <ds:schemaRefs>
     <ds:schemaRef ds:uri="http://schemas.openxmlformats.org/officeDocument/2006/bibliography"/>
   </ds:schemaRefs>

</xml_diff>